<commit_message>
Cambios menores de estilo, y reorganizacion de ficheros
</commit_message>
<xml_diff>
--- a/Humanoide/documentacion/documentación humanoide.docx
+++ b/Humanoide/documentacion/documentación humanoide.docx
@@ -5,6 +5,10 @@
     <w:sdt>
       <w:sdtPr>
         <w:rPr>
+          <w:rFonts w:asciiTheme="minorHAnsi" w:eastAsiaTheme="minorHAnsi" w:hAnsiTheme="minorHAnsi" w:cstheme="minorBidi"/>
+          <w:color w:val="auto"/>
+          <w:sz w:val="22"/>
+          <w:szCs w:val="22"/>
           <w:lang w:val="es-ES"/>
         </w:rPr>
         <w:id w:val="130370463"/>
@@ -15,12 +19,8 @@
       </w:sdtPr>
       <w:sdtEndPr>
         <w:rPr>
-          <w:rFonts w:asciiTheme="minorHAnsi" w:eastAsiaTheme="minorHAnsi" w:hAnsiTheme="minorHAnsi" w:cstheme="minorBidi"/>
           <w:b/>
           <w:bCs/>
-          <w:color w:val="auto"/>
-          <w:sz w:val="22"/>
-          <w:szCs w:val="22"/>
         </w:rPr>
       </w:sdtEndPr>
       <w:sdtContent>
@@ -114,7 +114,6 @@
             </w:r>
           </w:hyperlink>
         </w:p>
-        <w:bookmarkStart w:id="0" w:name="_GoBack"/>
         <w:p>
           <w:pPr>
             <w:pStyle w:val="TDC2"/>
@@ -125,110 +124,64 @@
               <w:noProof/>
             </w:rPr>
           </w:pPr>
-          <w:r>
-            <w:rPr>
-              <w:rStyle w:val="Hipervnculo"/>
-              <w:noProof/>
-            </w:rPr>
-            <w:fldChar w:fldCharType="begin"/>
-          </w:r>
-          <w:r>
-            <w:rPr>
-              <w:rStyle w:val="Hipervnculo"/>
-              <w:noProof/>
-            </w:rPr>
-            <w:instrText xml:space="preserve"> </w:instrText>
-          </w:r>
-          <w:r>
-            <w:rPr>
-              <w:noProof/>
-            </w:rPr>
-            <w:instrText>HYPERLINK \l "_Toc33646620"</w:instrText>
-          </w:r>
-          <w:r>
-            <w:rPr>
-              <w:rStyle w:val="Hipervnculo"/>
-              <w:noProof/>
-            </w:rPr>
-            <w:instrText xml:space="preserve"> </w:instrText>
-          </w:r>
-          <w:r>
-            <w:rPr>
-              <w:rStyle w:val="Hipervnculo"/>
-              <w:noProof/>
-            </w:rPr>
-          </w:r>
-          <w:r>
-            <w:rPr>
-              <w:rStyle w:val="Hipervnculo"/>
-              <w:noProof/>
-            </w:rPr>
-            <w:fldChar w:fldCharType="separate"/>
-          </w:r>
-          <w:r>
-            <w:rPr>
-              <w:rStyle w:val="Hipervnculo"/>
-              <w:noProof/>
-            </w:rPr>
-            <w:t>Driver</w:t>
-          </w:r>
-          <w:r>
-            <w:rPr>
-              <w:noProof/>
-              <w:webHidden/>
-            </w:rPr>
-            <w:tab/>
-          </w:r>
-          <w:r>
-            <w:rPr>
-              <w:noProof/>
-              <w:webHidden/>
-            </w:rPr>
-            <w:fldChar w:fldCharType="begin"/>
-          </w:r>
-          <w:r>
-            <w:rPr>
-              <w:noProof/>
-              <w:webHidden/>
-            </w:rPr>
-            <w:instrText xml:space="preserve"> PAGEREF _Toc33646620 \h </w:instrText>
-          </w:r>
-          <w:r>
-            <w:rPr>
-              <w:noProof/>
-              <w:webHidden/>
-            </w:rPr>
-          </w:r>
-          <w:r>
-            <w:rPr>
-              <w:noProof/>
-              <w:webHidden/>
-            </w:rPr>
-            <w:fldChar w:fldCharType="separate"/>
-          </w:r>
-          <w:r>
-            <w:rPr>
-              <w:noProof/>
-              <w:webHidden/>
-            </w:rPr>
-            <w:t>1</w:t>
-          </w:r>
-          <w:r>
-            <w:rPr>
-              <w:noProof/>
-              <w:webHidden/>
-            </w:rPr>
-            <w:fldChar w:fldCharType="end"/>
-          </w:r>
-          <w:r>
-            <w:rPr>
-              <w:rStyle w:val="Hipervnculo"/>
-              <w:noProof/>
-            </w:rPr>
-            <w:fldChar w:fldCharType="end"/>
-          </w:r>
+          <w:hyperlink w:anchor="_Toc33646620" w:history="1">
+            <w:r>
+              <w:rPr>
+                <w:rStyle w:val="Hipervnculo"/>
+                <w:noProof/>
+              </w:rPr>
+              <w:t>Driver</w:t>
+            </w:r>
+            <w:r>
+              <w:rPr>
+                <w:noProof/>
+                <w:webHidden/>
+              </w:rPr>
+              <w:tab/>
+            </w:r>
+            <w:r>
+              <w:rPr>
+                <w:noProof/>
+                <w:webHidden/>
+              </w:rPr>
+              <w:fldChar w:fldCharType="begin"/>
+            </w:r>
+            <w:r>
+              <w:rPr>
+                <w:noProof/>
+                <w:webHidden/>
+              </w:rPr>
+              <w:instrText xml:space="preserve"> PAGEREF _Toc33646620 \h </w:instrText>
+            </w:r>
+            <w:r>
+              <w:rPr>
+                <w:noProof/>
+                <w:webHidden/>
+              </w:rPr>
+            </w:r>
+            <w:r>
+              <w:rPr>
+                <w:noProof/>
+                <w:webHidden/>
+              </w:rPr>
+              <w:fldChar w:fldCharType="separate"/>
+            </w:r>
+            <w:r>
+              <w:rPr>
+                <w:noProof/>
+                <w:webHidden/>
+              </w:rPr>
+              <w:t>1</w:t>
+            </w:r>
+            <w:r>
+              <w:rPr>
+                <w:noProof/>
+                <w:webHidden/>
+              </w:rPr>
+              <w:fldChar w:fldCharType="end"/>
+            </w:r>
+          </w:hyperlink>
         </w:p>
-        <w:bookmarkEnd w:id="0"/>
         <w:p>
           <w:pPr>
             <w:pStyle w:val="TDC2"/>
@@ -239,108 +192,63 @@
               <w:noProof/>
             </w:rPr>
           </w:pPr>
-          <w:r>
-            <w:rPr>
-              <w:rStyle w:val="Hipervnculo"/>
-              <w:noProof/>
-            </w:rPr>
-            <w:fldChar w:fldCharType="begin"/>
-          </w:r>
-          <w:r>
-            <w:rPr>
-              <w:rStyle w:val="Hipervnculo"/>
-              <w:noProof/>
-            </w:rPr>
-            <w:instrText xml:space="preserve"> </w:instrText>
-          </w:r>
-          <w:r>
-            <w:rPr>
-              <w:noProof/>
-            </w:rPr>
-            <w:instrText>HYPERLINK \l "_Toc33646621"</w:instrText>
-          </w:r>
-          <w:r>
-            <w:rPr>
-              <w:rStyle w:val="Hipervnculo"/>
-              <w:noProof/>
-            </w:rPr>
-            <w:instrText xml:space="preserve"> </w:instrText>
-          </w:r>
-          <w:r>
-            <w:rPr>
-              <w:rStyle w:val="Hipervnculo"/>
-              <w:noProof/>
-            </w:rPr>
-          </w:r>
-          <w:r>
-            <w:rPr>
-              <w:rStyle w:val="Hipervnculo"/>
-              <w:noProof/>
-            </w:rPr>
-            <w:fldChar w:fldCharType="separate"/>
-          </w:r>
-          <w:r>
-            <w:rPr>
-              <w:rStyle w:val="Hipervnculo"/>
-              <w:noProof/>
-            </w:rPr>
-            <w:t>Giroscopio</w:t>
-          </w:r>
-          <w:r>
-            <w:rPr>
-              <w:noProof/>
-              <w:webHidden/>
-            </w:rPr>
-            <w:tab/>
-          </w:r>
-          <w:r>
-            <w:rPr>
-              <w:noProof/>
-              <w:webHidden/>
-            </w:rPr>
-            <w:fldChar w:fldCharType="begin"/>
-          </w:r>
-          <w:r>
-            <w:rPr>
-              <w:noProof/>
-              <w:webHidden/>
-            </w:rPr>
-            <w:instrText xml:space="preserve"> PAGEREF _Toc33646621 \h </w:instrText>
-          </w:r>
-          <w:r>
-            <w:rPr>
-              <w:noProof/>
-              <w:webHidden/>
-            </w:rPr>
-          </w:r>
-          <w:r>
-            <w:rPr>
-              <w:noProof/>
-              <w:webHidden/>
-            </w:rPr>
-            <w:fldChar w:fldCharType="separate"/>
-          </w:r>
-          <w:r>
-            <w:rPr>
-              <w:noProof/>
-              <w:webHidden/>
-            </w:rPr>
-            <w:t>1</w:t>
-          </w:r>
-          <w:r>
-            <w:rPr>
-              <w:noProof/>
-              <w:webHidden/>
-            </w:rPr>
-            <w:fldChar w:fldCharType="end"/>
-          </w:r>
-          <w:r>
-            <w:rPr>
-              <w:rStyle w:val="Hipervnculo"/>
-              <w:noProof/>
-            </w:rPr>
-            <w:fldChar w:fldCharType="end"/>
-          </w:r>
+          <w:hyperlink w:anchor="_Toc33646621" w:history="1">
+            <w:r>
+              <w:rPr>
+                <w:rStyle w:val="Hipervnculo"/>
+                <w:noProof/>
+              </w:rPr>
+              <w:t>Giroscopio</w:t>
+            </w:r>
+            <w:r>
+              <w:rPr>
+                <w:noProof/>
+                <w:webHidden/>
+              </w:rPr>
+              <w:tab/>
+            </w:r>
+            <w:r>
+              <w:rPr>
+                <w:noProof/>
+                <w:webHidden/>
+              </w:rPr>
+              <w:fldChar w:fldCharType="begin"/>
+            </w:r>
+            <w:r>
+              <w:rPr>
+                <w:noProof/>
+                <w:webHidden/>
+              </w:rPr>
+              <w:instrText xml:space="preserve"> PAGEREF _Toc33646621 \h </w:instrText>
+            </w:r>
+            <w:r>
+              <w:rPr>
+                <w:noProof/>
+                <w:webHidden/>
+              </w:rPr>
+            </w:r>
+            <w:r>
+              <w:rPr>
+                <w:noProof/>
+                <w:webHidden/>
+              </w:rPr>
+              <w:fldChar w:fldCharType="separate"/>
+            </w:r>
+            <w:r>
+              <w:rPr>
+                <w:noProof/>
+                <w:webHidden/>
+              </w:rPr>
+              <w:t>1</w:t>
+            </w:r>
+            <w:r>
+              <w:rPr>
+                <w:noProof/>
+                <w:webHidden/>
+              </w:rPr>
+              <w:fldChar w:fldCharType="end"/>
+            </w:r>
+          </w:hyperlink>
         </w:p>
         <w:p>
           <w:pPr>
@@ -1059,12 +967,45 @@
       <w:pPr>
         <w:pStyle w:val="Ttulo1"/>
       </w:pPr>
-      <w:bookmarkStart w:id="1" w:name="_Toc33646619"/>
+      <w:bookmarkStart w:id="0" w:name="_Toc33646619"/>
       <w:r>
         <w:t>Software</w:t>
       </w:r>
+      <w:bookmarkEnd w:id="0"/>
+    </w:p>
+    <w:p>
+      <w:pPr>
+        <w:pStyle w:val="Ttulo2"/>
+      </w:pPr>
+      <w:r>
+        <w:t>Instalación</w:t>
+      </w:r>
+    </w:p>
+    <w:p>
+      <w:r>
+        <w:t>Para instalar las librerías necesarias es necesario tener Python3 instalado y pip3.</w:t>
+      </w:r>
+    </w:p>
+    <w:p>
+      <w:r>
+        <w:t>Un enlace para poder instalar pip3, se adjunta el siguiente tutorial:</w:t>
+      </w:r>
+    </w:p>
+    <w:p>
+      <w:hyperlink r:id="rId5" w:history="1">
+        <w:r>
+          <w:rPr>
+            <w:rStyle w:val="Hipervnculo"/>
+          </w:rPr>
+          <w:t>https://tecnonucleous.com/2018/01/28/como-instalar-pip-para-python-en-windows-mac-y-linux/</w:t>
+        </w:r>
+      </w:hyperlink>
+    </w:p>
+    <w:p>
+      <w:bookmarkStart w:id="1" w:name="_GoBack"/>
       <w:bookmarkEnd w:id="1"/>
     </w:p>
+    <w:p/>
     <w:p>
       <w:pPr>
         <w:pStyle w:val="Ttulo2"/>
@@ -1124,7 +1065,7 @@
         </w:rPr>
         <w:t xml:space="preserve">El enlace de la librería es el siguiente: </w:t>
       </w:r>
-      <w:hyperlink r:id="rId5" w:history="1">
+      <w:hyperlink r:id="rId6" w:history="1">
         <w:r>
           <w:rPr>
             <w:rStyle w:val="Hipervnculo"/>
@@ -1218,7 +1159,7 @@
         </w:rPr>
         <w:t xml:space="preserve">El enlace de la librería es el siguiente: </w:t>
       </w:r>
-      <w:hyperlink r:id="rId6">
+      <w:hyperlink r:id="rId7">
         <w:r>
           <w:rPr>
             <w:rStyle w:val="Hipervnculo"/>
@@ -1251,6 +1192,7 @@
       </w:pPr>
       <w:bookmarkStart w:id="4" w:name="_Toc33646622"/>
       <w:r>
+        <w:lastRenderedPageBreak/>
         <w:t>Direcciones</w:t>
       </w:r>
       <w:bookmarkEnd w:id="4"/>
@@ -1325,7 +1267,6 @@
         <w:rPr>
           <w:noProof/>
         </w:rPr>
-        <w:lastRenderedPageBreak/>
         <w:drawing>
           <wp:inline distT="0" distB="0" distL="0" distR="0" wp14:anchorId="1496E854" wp14:editId="4222CD2C">
             <wp:extent cx="5297170" cy="2730500"/>
@@ -1344,7 +1285,7 @@
                     </pic:cNvPicPr>
                   </pic:nvPicPr>
                   <pic:blipFill>
-                    <a:blip r:embed="rId7">
+                    <a:blip r:embed="rId8">
                       <a:extLst>
                         <a:ext uri="{28A0092B-C50C-407E-A947-70E740481C1C}">
                           <a14:useLocalDpi xmlns:a14="http://schemas.microsoft.com/office/drawing/2010/main" val="0"/>
@@ -1461,7 +1402,7 @@
       <w:r>
         <w:t xml:space="preserve">A no ser que ejecutemos nuestros programas desde el usuario root tendremos que darle permiso sobre los puertos i2c al resto de usuarios que no son root puesto que por defecto viene desactivado, una buena guía de cómo hacerlo es la siguiente  </w:t>
       </w:r>
-      <w:hyperlink r:id="rId8">
+      <w:hyperlink r:id="rId9">
         <w:r>
           <w:rPr>
             <w:rStyle w:val="Hipervnculo"/>
@@ -1558,7 +1499,7 @@
                     </pic:cNvPicPr>
                   </pic:nvPicPr>
                   <pic:blipFill>
-                    <a:blip r:embed="rId9">
+                    <a:blip r:embed="rId10">
                       <a:extLst>
                         <a:ext uri="{28A0092B-C50C-407E-A947-70E740481C1C}">
                           <a14:useLocalDpi xmlns:a14="http://schemas.microsoft.com/office/drawing/2010/main" val="0"/>
@@ -1616,7 +1557,7 @@
                     </pic:cNvPicPr>
                   </pic:nvPicPr>
                   <pic:blipFill>
-                    <a:blip r:embed="rId10">
+                    <a:blip r:embed="rId11">
                       <a:extLst>
                         <a:ext uri="{28A0092B-C50C-407E-A947-70E740481C1C}">
                           <a14:useLocalDpi xmlns:a14="http://schemas.microsoft.com/office/drawing/2010/main" val="0"/>
@@ -1717,7 +1658,7 @@
       <w:r>
         <w:t xml:space="preserve"> </w:t>
       </w:r>
-      <w:hyperlink r:id="rId11" w:history="1">
+      <w:hyperlink r:id="rId12" w:history="1">
         <w:r>
           <w:rPr>
             <w:rStyle w:val="Hipervnculo"/>
@@ -1758,7 +1699,7 @@
       <w:pPr>
         <w:jc w:val="both"/>
       </w:pPr>
-      <w:hyperlink r:id="rId12" w:history="1">
+      <w:hyperlink r:id="rId13" w:history="1">
         <w:r>
           <w:rPr>
             <w:rStyle w:val="Hipervnculo"/>
@@ -2560,15 +2501,9 @@
     </w:p>
     <w:p>
       <w:r>
-        <w:t xml:space="preserve">Un tutorial de </w:t>
-      </w:r>
-      <w:r>
-        <w:t>cómo</w:t>
-      </w:r>
-      <w:r>
-        <w:t xml:space="preserve"> utilizarlo es el siguiente: </w:t>
-      </w:r>
-      <w:hyperlink r:id="rId13" w:history="1">
+        <w:t xml:space="preserve">Un tutorial de cómo utilizarlo es el siguiente: </w:t>
+      </w:r>
+      <w:hyperlink r:id="rId14" w:history="1">
         <w:r>
           <w:rPr>
             <w:rStyle w:val="Hipervnculo"/>
@@ -2589,7 +2524,7 @@
           <w:rStyle w:val="Hipervnculo"/>
         </w:rPr>
       </w:pPr>
-      <w:hyperlink r:id="rId14" w:history="1">
+      <w:hyperlink r:id="rId15" w:history="1">
         <w:r>
           <w:rPr>
             <w:rStyle w:val="Hipervnculo"/>
@@ -3522,7 +3457,7 @@
 </file>
 
 <file path=customXml/itemProps1.xml><?xml version="1.0" encoding="utf-8"?>
-<ds:datastoreItem xmlns:ds="http://schemas.openxmlformats.org/officeDocument/2006/customXml" ds:itemID="{5795DFA0-BC77-4E03-82C1-01311A6EB7B2}">
+<ds:datastoreItem xmlns:ds="http://schemas.openxmlformats.org/officeDocument/2006/customXml" ds:itemID="{FACA9CF5-7CBD-4B7C-852F-0CDDEA8A057C}">
   <ds:schemaRefs>
     <ds:schemaRef ds:uri="http://schemas.openxmlformats.org/officeDocument/2006/bibliography"/>
   </ds:schemaRefs>

</xml_diff>

<commit_message>
Nuevo proyecto Torreta antidrones
</commit_message>
<xml_diff>
--- a/Humanoide/documentacion/documentación humanoide.docx
+++ b/Humanoide/documentacion/documentación humanoide.docx
@@ -44,7 +44,7 @@
             <w:rPr>
               <w:rFonts w:eastAsiaTheme="minorEastAsia"/>
               <w:noProof/>
-              <w:lang w:val="en-US"/>
+              <w:lang w:eastAsia="es-ES"/>
             </w:rPr>
           </w:pPr>
           <w:r>
@@ -56,7 +56,7 @@
           <w:r>
             <w:fldChar w:fldCharType="separate"/>
           </w:r>
-          <w:hyperlink w:anchor="_Toc43724485" w:history="1">
+          <w:hyperlink w:anchor="_Toc55560862" w:history="1">
             <w:r>
               <w:rPr>
                 <w:rStyle w:val="Hipervnculo"/>
@@ -83,7 +83,7 @@
                 <w:noProof/>
                 <w:webHidden/>
               </w:rPr>
-              <w:instrText xml:space="preserve"> PAGEREF _Toc43724485 \h </w:instrText>
+              <w:instrText xml:space="preserve"> PAGEREF _Toc55560862 \h </w:instrText>
             </w:r>
             <w:r>
               <w:rPr>
@@ -123,10 +123,10 @@
             <w:rPr>
               <w:rFonts w:eastAsiaTheme="minorEastAsia"/>
               <w:noProof/>
-              <w:lang w:val="en-US"/>
+              <w:lang w:eastAsia="es-ES"/>
             </w:rPr>
           </w:pPr>
-          <w:hyperlink w:anchor="_Toc43724486" w:history="1">
+          <w:hyperlink w:anchor="_Toc55560863" w:history="1">
             <w:r>
               <w:rPr>
                 <w:rStyle w:val="Hipervnculo"/>
@@ -153,7 +153,7 @@
                 <w:noProof/>
                 <w:webHidden/>
               </w:rPr>
-              <w:instrText xml:space="preserve"> PAGEREF _Toc43724486 \h </w:instrText>
+              <w:instrText xml:space="preserve"> PAGEREF _Toc55560863 \h </w:instrText>
             </w:r>
             <w:r>
               <w:rPr>
@@ -193,10 +193,10 @@
             <w:rPr>
               <w:rFonts w:eastAsiaTheme="minorEastAsia"/>
               <w:noProof/>
-              <w:lang w:val="en-US"/>
+              <w:lang w:eastAsia="es-ES"/>
             </w:rPr>
           </w:pPr>
-          <w:hyperlink w:anchor="_Toc43724487" w:history="1">
+          <w:hyperlink w:anchor="_Toc55560864" w:history="1">
             <w:r>
               <w:rPr>
                 <w:rStyle w:val="Hipervnculo"/>
@@ -223,7 +223,7 @@
                 <w:noProof/>
                 <w:webHidden/>
               </w:rPr>
-              <w:instrText xml:space="preserve"> PAGEREF _Toc43724487 \h </w:instrText>
+              <w:instrText xml:space="preserve"> PAGEREF _Toc55560864 \h </w:instrText>
             </w:r>
             <w:r>
               <w:rPr>
@@ -243,7 +243,7 @@
                 <w:noProof/>
                 <w:webHidden/>
               </w:rPr>
-              <w:t>1</w:t>
+              <w:t>2</w:t>
             </w:r>
             <w:r>
               <w:rPr>
@@ -263,10 +263,10 @@
             <w:rPr>
               <w:rFonts w:eastAsiaTheme="minorEastAsia"/>
               <w:noProof/>
-              <w:lang w:val="en-US"/>
+              <w:lang w:eastAsia="es-ES"/>
             </w:rPr>
           </w:pPr>
-          <w:hyperlink w:anchor="_Toc43724488" w:history="1">
+          <w:hyperlink w:anchor="_Toc55560865" w:history="1">
             <w:r>
               <w:rPr>
                 <w:rStyle w:val="Hipervnculo"/>
@@ -293,7 +293,7 @@
                 <w:noProof/>
                 <w:webHidden/>
               </w:rPr>
-              <w:instrText xml:space="preserve"> PAGEREF _Toc43724488 \h </w:instrText>
+              <w:instrText xml:space="preserve"> PAGEREF _Toc55560865 \h </w:instrText>
             </w:r>
             <w:r>
               <w:rPr>
@@ -333,10 +333,10 @@
             <w:rPr>
               <w:rFonts w:eastAsiaTheme="minorEastAsia"/>
               <w:noProof/>
-              <w:lang w:val="en-US"/>
+              <w:lang w:eastAsia="es-ES"/>
             </w:rPr>
           </w:pPr>
-          <w:hyperlink w:anchor="_Toc43724489" w:history="1">
+          <w:hyperlink w:anchor="_Toc55560866" w:history="1">
             <w:r>
               <w:rPr>
                 <w:rStyle w:val="Hipervnculo"/>
@@ -363,7 +363,7 @@
                 <w:noProof/>
                 <w:webHidden/>
               </w:rPr>
-              <w:instrText xml:space="preserve"> PAGEREF _Toc43724489 \h </w:instrText>
+              <w:instrText xml:space="preserve"> PAGEREF _Toc55560866 \h </w:instrText>
             </w:r>
             <w:r>
               <w:rPr>
@@ -403,10 +403,10 @@
             <w:rPr>
               <w:rFonts w:eastAsiaTheme="minorEastAsia"/>
               <w:noProof/>
-              <w:lang w:val="en-US"/>
+              <w:lang w:eastAsia="es-ES"/>
             </w:rPr>
           </w:pPr>
-          <w:hyperlink w:anchor="_Toc43724490" w:history="1">
+          <w:hyperlink w:anchor="_Toc55560867" w:history="1">
             <w:r>
               <w:rPr>
                 <w:rStyle w:val="Hipervnculo"/>
@@ -433,7 +433,7 @@
                 <w:noProof/>
                 <w:webHidden/>
               </w:rPr>
-              <w:instrText xml:space="preserve"> PAGEREF _Toc43724490 \h </w:instrText>
+              <w:instrText xml:space="preserve"> PAGEREF _Toc55560867 \h </w:instrText>
             </w:r>
             <w:r>
               <w:rPr>
@@ -453,7 +453,7 @@
                 <w:noProof/>
                 <w:webHidden/>
               </w:rPr>
-              <w:t>2</w:t>
+              <w:t>3</w:t>
             </w:r>
             <w:r>
               <w:rPr>
@@ -473,10 +473,10 @@
             <w:rPr>
               <w:rFonts w:eastAsiaTheme="minorEastAsia"/>
               <w:noProof/>
-              <w:lang w:val="en-US"/>
+              <w:lang w:eastAsia="es-ES"/>
             </w:rPr>
           </w:pPr>
-          <w:hyperlink w:anchor="_Toc43724491" w:history="1">
+          <w:hyperlink w:anchor="_Toc55560868" w:history="1">
             <w:r>
               <w:rPr>
                 <w:rStyle w:val="Hipervnculo"/>
@@ -504,7 +504,7 @@
                 <w:noProof/>
                 <w:webHidden/>
               </w:rPr>
-              <w:instrText xml:space="preserve"> PAGEREF _Toc43724491 \h </w:instrText>
+              <w:instrText xml:space="preserve"> PAGEREF _Toc55560868 \h </w:instrText>
             </w:r>
             <w:r>
               <w:rPr>
@@ -544,10 +544,10 @@
             <w:rPr>
               <w:rFonts w:eastAsiaTheme="minorEastAsia"/>
               <w:noProof/>
-              <w:lang w:val="en-US"/>
+              <w:lang w:eastAsia="es-ES"/>
             </w:rPr>
           </w:pPr>
-          <w:hyperlink w:anchor="_Toc43724492" w:history="1">
+          <w:hyperlink w:anchor="_Toc55560869" w:history="1">
             <w:r>
               <w:rPr>
                 <w:rStyle w:val="Hipervnculo"/>
@@ -574,7 +574,7 @@
                 <w:noProof/>
                 <w:webHidden/>
               </w:rPr>
-              <w:instrText xml:space="preserve"> PAGEREF _Toc43724492 \h </w:instrText>
+              <w:instrText xml:space="preserve"> PAGEREF _Toc55560869 \h </w:instrText>
             </w:r>
             <w:r>
               <w:rPr>
@@ -595,6 +595,216 @@
                 <w:webHidden/>
               </w:rPr>
               <w:t>3</w:t>
+            </w:r>
+            <w:r>
+              <w:rPr>
+                <w:noProof/>
+                <w:webHidden/>
+              </w:rPr>
+              <w:fldChar w:fldCharType="end"/>
+            </w:r>
+          </w:hyperlink>
+        </w:p>
+        <w:p>
+          <w:pPr>
+            <w:pStyle w:val="TDC3"/>
+            <w:tabs>
+              <w:tab w:val="right" w:leader="dot" w:pos="9016"/>
+            </w:tabs>
+            <w:rPr>
+              <w:rFonts w:eastAsiaTheme="minorEastAsia"/>
+              <w:noProof/>
+              <w:lang w:eastAsia="es-ES"/>
+            </w:rPr>
+          </w:pPr>
+          <w:hyperlink w:anchor="_Toc55560870" w:history="1">
+            <w:r>
+              <w:rPr>
+                <w:rStyle w:val="Hipervnculo"/>
+                <w:noProof/>
+              </w:rPr>
+              <w:t>Clases</w:t>
+            </w:r>
+            <w:r>
+              <w:rPr>
+                <w:noProof/>
+                <w:webHidden/>
+              </w:rPr>
+              <w:tab/>
+            </w:r>
+            <w:r>
+              <w:rPr>
+                <w:noProof/>
+                <w:webHidden/>
+              </w:rPr>
+              <w:fldChar w:fldCharType="begin"/>
+            </w:r>
+            <w:r>
+              <w:rPr>
+                <w:noProof/>
+                <w:webHidden/>
+              </w:rPr>
+              <w:instrText xml:space="preserve"> PAGEREF _Toc55560870 \h </w:instrText>
+            </w:r>
+            <w:r>
+              <w:rPr>
+                <w:noProof/>
+                <w:webHidden/>
+              </w:rPr>
+            </w:r>
+            <w:r>
+              <w:rPr>
+                <w:noProof/>
+                <w:webHidden/>
+              </w:rPr>
+              <w:fldChar w:fldCharType="separate"/>
+            </w:r>
+            <w:r>
+              <w:rPr>
+                <w:noProof/>
+                <w:webHidden/>
+              </w:rPr>
+              <w:t>3</w:t>
+            </w:r>
+            <w:r>
+              <w:rPr>
+                <w:noProof/>
+                <w:webHidden/>
+              </w:rPr>
+              <w:fldChar w:fldCharType="end"/>
+            </w:r>
+          </w:hyperlink>
+        </w:p>
+        <w:p>
+          <w:pPr>
+            <w:pStyle w:val="TDC3"/>
+            <w:tabs>
+              <w:tab w:val="right" w:leader="dot" w:pos="9016"/>
+            </w:tabs>
+            <w:rPr>
+              <w:rFonts w:eastAsiaTheme="minorEastAsia"/>
+              <w:noProof/>
+              <w:lang w:eastAsia="es-ES"/>
+            </w:rPr>
+          </w:pPr>
+          <w:hyperlink w:anchor="_Toc55560871" w:history="1">
+            <w:r>
+              <w:rPr>
+                <w:rStyle w:val="Hipervnculo"/>
+                <w:noProof/>
+              </w:rPr>
+              <w:t>Crear paquete</w:t>
+            </w:r>
+            <w:r>
+              <w:rPr>
+                <w:noProof/>
+                <w:webHidden/>
+              </w:rPr>
+              <w:tab/>
+            </w:r>
+            <w:r>
+              <w:rPr>
+                <w:noProof/>
+                <w:webHidden/>
+              </w:rPr>
+              <w:fldChar w:fldCharType="begin"/>
+            </w:r>
+            <w:r>
+              <w:rPr>
+                <w:noProof/>
+                <w:webHidden/>
+              </w:rPr>
+              <w:instrText xml:space="preserve"> PAGEREF _Toc55560871 \h </w:instrText>
+            </w:r>
+            <w:r>
+              <w:rPr>
+                <w:noProof/>
+                <w:webHidden/>
+              </w:rPr>
+            </w:r>
+            <w:r>
+              <w:rPr>
+                <w:noProof/>
+                <w:webHidden/>
+              </w:rPr>
+              <w:fldChar w:fldCharType="separate"/>
+            </w:r>
+            <w:r>
+              <w:rPr>
+                <w:noProof/>
+                <w:webHidden/>
+              </w:rPr>
+              <w:t>3</w:t>
+            </w:r>
+            <w:r>
+              <w:rPr>
+                <w:noProof/>
+                <w:webHidden/>
+              </w:rPr>
+              <w:fldChar w:fldCharType="end"/>
+            </w:r>
+          </w:hyperlink>
+        </w:p>
+        <w:p>
+          <w:pPr>
+            <w:pStyle w:val="TDC3"/>
+            <w:tabs>
+              <w:tab w:val="right" w:leader="dot" w:pos="9016"/>
+            </w:tabs>
+            <w:rPr>
+              <w:rFonts w:eastAsiaTheme="minorEastAsia"/>
+              <w:noProof/>
+              <w:lang w:eastAsia="es-ES"/>
+            </w:rPr>
+          </w:pPr>
+          <w:hyperlink w:anchor="_Toc55560872" w:history="1">
+            <w:r>
+              <w:rPr>
+                <w:rStyle w:val="Hipervnculo"/>
+                <w:noProof/>
+              </w:rPr>
+              <w:t>Ejecutar Ros</w:t>
+            </w:r>
+            <w:r>
+              <w:rPr>
+                <w:noProof/>
+                <w:webHidden/>
+              </w:rPr>
+              <w:tab/>
+            </w:r>
+            <w:r>
+              <w:rPr>
+                <w:noProof/>
+                <w:webHidden/>
+              </w:rPr>
+              <w:fldChar w:fldCharType="begin"/>
+            </w:r>
+            <w:r>
+              <w:rPr>
+                <w:noProof/>
+                <w:webHidden/>
+              </w:rPr>
+              <w:instrText xml:space="preserve"> PAGEREF _Toc55560872 \h </w:instrText>
+            </w:r>
+            <w:r>
+              <w:rPr>
+                <w:noProof/>
+                <w:webHidden/>
+              </w:rPr>
+            </w:r>
+            <w:r>
+              <w:rPr>
+                <w:noProof/>
+                <w:webHidden/>
+              </w:rPr>
+              <w:fldChar w:fldCharType="separate"/>
+            </w:r>
+            <w:r>
+              <w:rPr>
+                <w:noProof/>
+                <w:webHidden/>
+              </w:rPr>
+              <w:t>4</w:t>
             </w:r>
             <w:r>
               <w:rPr>
@@ -614,10 +824,10 @@
             <w:rPr>
               <w:rFonts w:eastAsiaTheme="minorEastAsia"/>
               <w:noProof/>
-              <w:lang w:val="en-US"/>
+              <w:lang w:eastAsia="es-ES"/>
             </w:rPr>
           </w:pPr>
-          <w:hyperlink w:anchor="_Toc43724493" w:history="1">
+          <w:hyperlink w:anchor="_Toc55560873" w:history="1">
             <w:r>
               <w:rPr>
                 <w:rStyle w:val="Hipervnculo"/>
@@ -645,7 +855,7 @@
                 <w:noProof/>
                 <w:webHidden/>
               </w:rPr>
-              <w:instrText xml:space="preserve"> PAGEREF _Toc43724493 \h </w:instrText>
+              <w:instrText xml:space="preserve"> PAGEREF _Toc55560873 \h </w:instrText>
             </w:r>
             <w:r>
               <w:rPr>
@@ -665,7 +875,7 @@
                 <w:noProof/>
                 <w:webHidden/>
               </w:rPr>
-              <w:t>3</w:t>
+              <w:t>4</w:t>
             </w:r>
             <w:r>
               <w:rPr>
@@ -685,10 +895,10 @@
             <w:rPr>
               <w:rFonts w:eastAsiaTheme="minorEastAsia"/>
               <w:noProof/>
-              <w:lang w:val="en-US"/>
+              <w:lang w:eastAsia="es-ES"/>
             </w:rPr>
           </w:pPr>
-          <w:hyperlink w:anchor="_Toc43724494" w:history="1">
+          <w:hyperlink w:anchor="_Toc55560874" w:history="1">
             <w:r>
               <w:rPr>
                 <w:rStyle w:val="Hipervnculo"/>
@@ -715,7 +925,7 @@
                 <w:noProof/>
                 <w:webHidden/>
               </w:rPr>
-              <w:instrText xml:space="preserve"> PAGEREF _Toc43724494 \h </w:instrText>
+              <w:instrText xml:space="preserve"> PAGEREF _Toc55560874 \h </w:instrText>
             </w:r>
             <w:r>
               <w:rPr>
@@ -735,7 +945,7 @@
                 <w:noProof/>
                 <w:webHidden/>
               </w:rPr>
-              <w:t>3</w:t>
+              <w:t>4</w:t>
             </w:r>
             <w:r>
               <w:rPr>
@@ -755,10 +965,10 @@
             <w:rPr>
               <w:rFonts w:eastAsiaTheme="minorEastAsia"/>
               <w:noProof/>
-              <w:lang w:val="en-US"/>
+              <w:lang w:eastAsia="es-ES"/>
             </w:rPr>
           </w:pPr>
-          <w:hyperlink w:anchor="_Toc43724495" w:history="1">
+          <w:hyperlink w:anchor="_Toc55560875" w:history="1">
             <w:r>
               <w:rPr>
                 <w:rStyle w:val="Hipervnculo"/>
@@ -785,7 +995,7 @@
                 <w:noProof/>
                 <w:webHidden/>
               </w:rPr>
-              <w:instrText xml:space="preserve"> PAGEREF _Toc43724495 \h </w:instrText>
+              <w:instrText xml:space="preserve"> PAGEREF _Toc55560875 \h </w:instrText>
             </w:r>
             <w:r>
               <w:rPr>
@@ -825,10 +1035,10 @@
             <w:rPr>
               <w:rFonts w:eastAsiaTheme="minorEastAsia"/>
               <w:noProof/>
-              <w:lang w:val="en-US"/>
+              <w:lang w:eastAsia="es-ES"/>
             </w:rPr>
           </w:pPr>
-          <w:hyperlink w:anchor="_Toc43724496" w:history="1">
+          <w:hyperlink w:anchor="_Toc55560876" w:history="1">
             <w:r>
               <w:rPr>
                 <w:rStyle w:val="Hipervnculo"/>
@@ -855,7 +1065,7 @@
                 <w:noProof/>
                 <w:webHidden/>
               </w:rPr>
-              <w:instrText xml:space="preserve"> PAGEREF _Toc43724496 \h </w:instrText>
+              <w:instrText xml:space="preserve"> PAGEREF _Toc55560876 \h </w:instrText>
             </w:r>
             <w:r>
               <w:rPr>
@@ -895,10 +1105,10 @@
             <w:rPr>
               <w:rFonts w:eastAsiaTheme="minorEastAsia"/>
               <w:noProof/>
-              <w:lang w:val="en-US"/>
+              <w:lang w:eastAsia="es-ES"/>
             </w:rPr>
           </w:pPr>
-          <w:hyperlink w:anchor="_Toc43724497" w:history="1">
+          <w:hyperlink w:anchor="_Toc55560877" w:history="1">
             <w:r>
               <w:rPr>
                 <w:rStyle w:val="Hipervnculo"/>
@@ -925,7 +1135,7 @@
                 <w:noProof/>
                 <w:webHidden/>
               </w:rPr>
-              <w:instrText xml:space="preserve"> PAGEREF _Toc43724497 \h </w:instrText>
+              <w:instrText xml:space="preserve"> PAGEREF _Toc55560877 \h </w:instrText>
             </w:r>
             <w:r>
               <w:rPr>
@@ -965,10 +1175,10 @@
             <w:rPr>
               <w:rFonts w:eastAsiaTheme="minorEastAsia"/>
               <w:noProof/>
-              <w:lang w:val="en-US"/>
+              <w:lang w:eastAsia="es-ES"/>
             </w:rPr>
           </w:pPr>
-          <w:hyperlink w:anchor="_Toc43724498" w:history="1">
+          <w:hyperlink w:anchor="_Toc55560878" w:history="1">
             <w:r>
               <w:rPr>
                 <w:rStyle w:val="Hipervnculo"/>
@@ -995,7 +1205,7 @@
                 <w:noProof/>
                 <w:webHidden/>
               </w:rPr>
-              <w:instrText xml:space="preserve"> PAGEREF _Toc43724498 \h </w:instrText>
+              <w:instrText xml:space="preserve"> PAGEREF _Toc55560878 \h </w:instrText>
             </w:r>
             <w:r>
               <w:rPr>
@@ -1015,7 +1225,7 @@
                 <w:noProof/>
                 <w:webHidden/>
               </w:rPr>
-              <w:t>5</w:t>
+              <w:t>6</w:t>
             </w:r>
             <w:r>
               <w:rPr>
@@ -1035,10 +1245,10 @@
             <w:rPr>
               <w:rFonts w:eastAsiaTheme="minorEastAsia"/>
               <w:noProof/>
-              <w:lang w:val="en-US"/>
+              <w:lang w:eastAsia="es-ES"/>
             </w:rPr>
           </w:pPr>
-          <w:hyperlink w:anchor="_Toc43724499" w:history="1">
+          <w:hyperlink w:anchor="_Toc55560879" w:history="1">
             <w:r>
               <w:rPr>
                 <w:rStyle w:val="Hipervnculo"/>
@@ -1065,7 +1275,7 @@
                 <w:noProof/>
                 <w:webHidden/>
               </w:rPr>
-              <w:instrText xml:space="preserve"> PAGEREF _Toc43724499 \h </w:instrText>
+              <w:instrText xml:space="preserve"> PAGEREF _Toc55560879 \h </w:instrText>
             </w:r>
             <w:r>
               <w:rPr>
@@ -1085,7 +1295,7 @@
                 <w:noProof/>
                 <w:webHidden/>
               </w:rPr>
-              <w:t>5</w:t>
+              <w:t>6</w:t>
             </w:r>
             <w:r>
               <w:rPr>
@@ -1105,10 +1315,10 @@
             <w:rPr>
               <w:rFonts w:eastAsiaTheme="minorEastAsia"/>
               <w:noProof/>
-              <w:lang w:val="en-US"/>
+              <w:lang w:eastAsia="es-ES"/>
             </w:rPr>
           </w:pPr>
-          <w:hyperlink w:anchor="_Toc43724500" w:history="1">
+          <w:hyperlink w:anchor="_Toc55560880" w:history="1">
             <w:r>
               <w:rPr>
                 <w:rStyle w:val="Hipervnculo"/>
@@ -1135,7 +1345,7 @@
                 <w:noProof/>
                 <w:webHidden/>
               </w:rPr>
-              <w:instrText xml:space="preserve"> PAGEREF _Toc43724500 \h </w:instrText>
+              <w:instrText xml:space="preserve"> PAGEREF _Toc55560880 \h </w:instrText>
             </w:r>
             <w:r>
               <w:rPr>
@@ -1155,7 +1365,7 @@
                 <w:noProof/>
                 <w:webHidden/>
               </w:rPr>
-              <w:t>5</w:t>
+              <w:t>6</w:t>
             </w:r>
             <w:r>
               <w:rPr>
@@ -1175,10 +1385,10 @@
             <w:rPr>
               <w:rFonts w:eastAsiaTheme="minorEastAsia"/>
               <w:noProof/>
-              <w:lang w:val="en-US"/>
+              <w:lang w:eastAsia="es-ES"/>
             </w:rPr>
           </w:pPr>
-          <w:hyperlink w:anchor="_Toc43724501" w:history="1">
+          <w:hyperlink w:anchor="_Toc55560881" w:history="1">
             <w:r>
               <w:rPr>
                 <w:rStyle w:val="Hipervnculo"/>
@@ -1205,7 +1415,7 @@
                 <w:noProof/>
                 <w:webHidden/>
               </w:rPr>
-              <w:instrText xml:space="preserve"> PAGEREF _Toc43724501 \h </w:instrText>
+              <w:instrText xml:space="preserve"> PAGEREF _Toc55560881 \h </w:instrText>
             </w:r>
             <w:r>
               <w:rPr>
@@ -1245,10 +1455,10 @@
             <w:rPr>
               <w:rFonts w:eastAsiaTheme="minorEastAsia"/>
               <w:noProof/>
-              <w:lang w:val="en-US"/>
+              <w:lang w:eastAsia="es-ES"/>
             </w:rPr>
           </w:pPr>
-          <w:hyperlink w:anchor="_Toc43724502" w:history="1">
+          <w:hyperlink w:anchor="_Toc55560882" w:history="1">
             <w:r>
               <w:rPr>
                 <w:rStyle w:val="Hipervnculo"/>
@@ -1275,7 +1485,7 @@
                 <w:noProof/>
                 <w:webHidden/>
               </w:rPr>
-              <w:instrText xml:space="preserve"> PAGEREF _Toc43724502 \h </w:instrText>
+              <w:instrText xml:space="preserve"> PAGEREF _Toc55560882 \h </w:instrText>
             </w:r>
             <w:r>
               <w:rPr>
@@ -1295,7 +1505,7 @@
                 <w:noProof/>
                 <w:webHidden/>
               </w:rPr>
-              <w:t>6</w:t>
+              <w:t>7</w:t>
             </w:r>
             <w:r>
               <w:rPr>
@@ -1315,10 +1525,10 @@
             <w:rPr>
               <w:rFonts w:eastAsiaTheme="minorEastAsia"/>
               <w:noProof/>
-              <w:lang w:val="en-US"/>
+              <w:lang w:eastAsia="es-ES"/>
             </w:rPr>
           </w:pPr>
-          <w:hyperlink w:anchor="_Toc43724503" w:history="1">
+          <w:hyperlink w:anchor="_Toc55560883" w:history="1">
             <w:r>
               <w:rPr>
                 <w:rStyle w:val="Hipervnculo"/>
@@ -1345,7 +1555,7 @@
                 <w:noProof/>
                 <w:webHidden/>
               </w:rPr>
-              <w:instrText xml:space="preserve"> PAGEREF _Toc43724503 \h </w:instrText>
+              <w:instrText xml:space="preserve"> PAGEREF _Toc55560883 \h </w:instrText>
             </w:r>
             <w:r>
               <w:rPr>
@@ -1365,7 +1575,7 @@
                 <w:noProof/>
                 <w:webHidden/>
               </w:rPr>
-              <w:t>7</w:t>
+              <w:t>8</w:t>
             </w:r>
             <w:r>
               <w:rPr>
@@ -1385,10 +1595,10 @@
             <w:rPr>
               <w:rFonts w:eastAsiaTheme="minorEastAsia"/>
               <w:noProof/>
-              <w:lang w:val="en-US"/>
+              <w:lang w:eastAsia="es-ES"/>
             </w:rPr>
           </w:pPr>
-          <w:hyperlink w:anchor="_Toc43724504" w:history="1">
+          <w:hyperlink w:anchor="_Toc55560884" w:history="1">
             <w:r>
               <w:rPr>
                 <w:rStyle w:val="Hipervnculo"/>
@@ -1415,7 +1625,7 @@
                 <w:noProof/>
                 <w:webHidden/>
               </w:rPr>
-              <w:instrText xml:space="preserve"> PAGEREF _Toc43724504 \h </w:instrText>
+              <w:instrText xml:space="preserve"> PAGEREF _Toc55560884 \h </w:instrText>
             </w:r>
             <w:r>
               <w:rPr>
@@ -1455,10 +1665,10 @@
             <w:rPr>
               <w:rFonts w:eastAsiaTheme="minorEastAsia"/>
               <w:noProof/>
-              <w:lang w:val="en-US"/>
+              <w:lang w:eastAsia="es-ES"/>
             </w:rPr>
           </w:pPr>
-          <w:hyperlink w:anchor="_Toc43724505" w:history="1">
+          <w:hyperlink w:anchor="_Toc55560885" w:history="1">
             <w:r>
               <w:rPr>
                 <w:rStyle w:val="Hipervnculo"/>
@@ -1485,7 +1695,7 @@
                 <w:noProof/>
                 <w:webHidden/>
               </w:rPr>
-              <w:instrText xml:space="preserve"> PAGEREF _Toc43724505 \h </w:instrText>
+              <w:instrText xml:space="preserve"> PAGEREF _Toc55560885 \h </w:instrText>
             </w:r>
             <w:r>
               <w:rPr>
@@ -1505,7 +1715,7 @@
                 <w:noProof/>
                 <w:webHidden/>
               </w:rPr>
-              <w:t>8</w:t>
+              <w:t>9</w:t>
             </w:r>
             <w:r>
               <w:rPr>
@@ -1542,7 +1752,7 @@
       <w:pPr>
         <w:pStyle w:val="Ttulo1"/>
       </w:pPr>
-      <w:bookmarkStart w:id="0" w:name="_Toc43724485"/>
+      <w:bookmarkStart w:id="0" w:name="_Toc55560862"/>
       <w:r>
         <w:t>Software</w:t>
       </w:r>
@@ -1552,7 +1762,7 @@
       <w:pPr>
         <w:pStyle w:val="Ttulo2"/>
       </w:pPr>
-      <w:bookmarkStart w:id="1" w:name="_Toc43724486"/>
+      <w:bookmarkStart w:id="1" w:name="_Toc55560863"/>
       <w:r>
         <w:t>Instalación</w:t>
       </w:r>
@@ -1588,7 +1798,7 @@
           <w:szCs w:val="22"/>
         </w:rPr>
       </w:pPr>
-      <w:bookmarkStart w:id="2" w:name="_Toc43724487"/>
+      <w:bookmarkStart w:id="2" w:name="_Toc55560864"/>
       <w:r>
         <w:t>Driver</w:t>
       </w:r>
@@ -1642,7 +1852,6 @@
         <w:rPr>
           <w:rFonts w:ascii="Calibri" w:eastAsia="Calibri" w:hAnsi="Calibri" w:cs="Calibri"/>
         </w:rPr>
-        <w:lastRenderedPageBreak/>
         <w:t xml:space="preserve">El enlace de la librería es el siguiente: </w:t>
       </w:r>
       <w:hyperlink r:id="rId6" w:history="1">
@@ -1659,7 +1868,7 @@
       <w:pPr>
         <w:pStyle w:val="Ttulo2"/>
       </w:pPr>
-      <w:bookmarkStart w:id="3" w:name="_Toc43724488"/>
+      <w:bookmarkStart w:id="3" w:name="_Toc55560865"/>
       <w:r>
         <w:t>Giroscopio</w:t>
       </w:r>
@@ -1770,7 +1979,7 @@
       <w:pPr>
         <w:pStyle w:val="Ttulo2"/>
       </w:pPr>
-      <w:bookmarkStart w:id="4" w:name="_Toc43724489"/>
+      <w:bookmarkStart w:id="4" w:name="_Toc55560866"/>
       <w:r>
         <w:t>Direcciones</w:t>
       </w:r>
@@ -1982,7 +2191,7 @@
           <w:bCs/>
         </w:rPr>
       </w:pPr>
-      <w:bookmarkStart w:id="5" w:name="_Toc43724490"/>
+      <w:bookmarkStart w:id="5" w:name="_Toc55560867"/>
       <w:r>
         <w:t>Permisos</w:t>
       </w:r>
@@ -2013,11 +2222,7 @@
       </w:r>
       <w:proofErr w:type="spellEnd"/>
       <w:r>
-        <w:t xml:space="preserve"> puesto que por defecto viene desactivado, </w:t>
-      </w:r>
-      <w:r>
-        <w:lastRenderedPageBreak/>
-        <w:t xml:space="preserve">una buena guía de cómo hacerlo es la siguiente  </w:t>
+        <w:t xml:space="preserve"> puesto que por defecto viene desactivado, una buena guía de cómo hacerlo es la siguiente  </w:t>
       </w:r>
       <w:hyperlink r:id="rId9">
         <w:r>
@@ -2078,7 +2283,7 @@
           <w:rFonts w:ascii="Calibri" w:eastAsia="Calibri" w:hAnsi="Calibri" w:cs="Calibri"/>
         </w:rPr>
       </w:pPr>
-      <w:bookmarkStart w:id="6" w:name="_Toc43724491"/>
+      <w:bookmarkStart w:id="6" w:name="_Toc55560868"/>
       <w:r>
         <w:rPr>
           <w:rStyle w:val="Hipervnculo"/>
@@ -2155,7 +2360,7 @@
       <w:pPr>
         <w:pStyle w:val="Ttulo2"/>
       </w:pPr>
-      <w:bookmarkStart w:id="7" w:name="_Toc43724492"/>
+      <w:bookmarkStart w:id="7" w:name="_Toc55560869"/>
       <w:r>
         <w:t>Ros</w:t>
       </w:r>
@@ -2170,9 +2375,11 @@
       <w:pPr>
         <w:pStyle w:val="Ttulo3"/>
       </w:pPr>
+      <w:bookmarkStart w:id="8" w:name="_Toc55560870"/>
       <w:r>
         <w:t>Clases</w:t>
       </w:r>
+      <w:bookmarkEnd w:id="8"/>
     </w:p>
     <w:p>
       <w:proofErr w:type="spellStart"/>
@@ -2253,47 +2460,22 @@
       <w:pPr>
         <w:pStyle w:val="Ttulo3"/>
       </w:pPr>
+      <w:bookmarkStart w:id="9" w:name="_Toc55560871"/>
       <w:r>
         <w:t>Crear paquete</w:t>
       </w:r>
-    </w:p>
-    <w:p>
-      <w:pPr>
-        <w:pStyle w:val="Ttulo3"/>
-        <w:rPr>
-          <w:rFonts w:asciiTheme="minorHAnsi" w:eastAsiaTheme="minorHAnsi" w:hAnsiTheme="minorHAnsi" w:cstheme="minorBidi"/>
-          <w:color w:val="auto"/>
-          <w:sz w:val="22"/>
-          <w:szCs w:val="22"/>
-        </w:rPr>
-      </w:pPr>
-      <w:r>
-        <w:rPr>
-          <w:rFonts w:asciiTheme="minorHAnsi" w:eastAsiaTheme="minorHAnsi" w:hAnsiTheme="minorHAnsi" w:cstheme="minorBidi"/>
-          <w:color w:val="auto"/>
-          <w:sz w:val="22"/>
-          <w:szCs w:val="22"/>
-        </w:rPr>
+      <w:bookmarkEnd w:id="9"/>
+    </w:p>
+    <w:p>
+      <w:r>
         <w:t xml:space="preserve">Para poder crear un paquete, se necesita llamar a </w:t>
       </w:r>
       <w:proofErr w:type="gramStart"/>
       <w:r>
-        <w:rPr>
-          <w:rFonts w:asciiTheme="minorHAnsi" w:eastAsiaTheme="minorHAnsi" w:hAnsiTheme="minorHAnsi" w:cstheme="minorBidi"/>
-          <w:color w:val="auto"/>
-          <w:sz w:val="22"/>
-          <w:szCs w:val="22"/>
-        </w:rPr>
         <w:t>todas la variables</w:t>
       </w:r>
       <w:proofErr w:type="gramEnd"/>
       <w:r>
-        <w:rPr>
-          <w:rFonts w:asciiTheme="minorHAnsi" w:eastAsiaTheme="minorHAnsi" w:hAnsiTheme="minorHAnsi" w:cstheme="minorBidi"/>
-          <w:color w:val="auto"/>
-          <w:sz w:val="22"/>
-          <w:szCs w:val="22"/>
-        </w:rPr>
         <w:t xml:space="preserve"> del entorno con el siguiente comando:</w:t>
       </w:r>
     </w:p>
@@ -2460,9 +2642,12 @@
       <w:pPr>
         <w:pStyle w:val="Ttulo3"/>
       </w:pPr>
-      <w:r>
+      <w:bookmarkStart w:id="10" w:name="_Toc55560872"/>
+      <w:r>
+        <w:lastRenderedPageBreak/>
         <w:t>Ejecutar Ros</w:t>
       </w:r>
+      <w:bookmarkEnd w:id="10"/>
     </w:p>
     <w:p>
       <w:r>
@@ -2570,7 +2755,7 @@
       <w:pPr>
         <w:pStyle w:val="Ttulo1"/>
       </w:pPr>
-      <w:bookmarkStart w:id="8" w:name="_Toc43724493"/>
+      <w:bookmarkStart w:id="11" w:name="_Toc55560873"/>
       <w:r>
         <w:rPr>
           <w:rStyle w:val="Hipervnculo"/>
@@ -2578,7 +2763,7 @@
         </w:rPr>
         <w:t>Hardware</w:t>
       </w:r>
-      <w:bookmarkEnd w:id="8"/>
+      <w:bookmarkEnd w:id="11"/>
     </w:p>
     <w:p>
       <w:pPr>
@@ -2588,11 +2773,11 @@
           <w:bCs/>
         </w:rPr>
       </w:pPr>
-      <w:bookmarkStart w:id="9" w:name="_Toc43724494"/>
+      <w:bookmarkStart w:id="12" w:name="_Toc55560874"/>
       <w:r>
         <w:t>Pines</w:t>
       </w:r>
-      <w:bookmarkEnd w:id="9"/>
+      <w:bookmarkEnd w:id="12"/>
     </w:p>
     <w:p>
       <w:pPr>
@@ -2747,7 +2932,7 @@
       <w:pPr>
         <w:pStyle w:val="Ttulo2"/>
       </w:pPr>
-      <w:bookmarkStart w:id="10" w:name="_Toc43724495"/>
+      <w:bookmarkStart w:id="13" w:name="_Toc55560875"/>
       <w:r>
         <w:t xml:space="preserve">Función salida </w:t>
       </w:r>
@@ -2755,7 +2940,7 @@
       <w:r>
         <w:t>pwm</w:t>
       </w:r>
-      <w:bookmarkEnd w:id="10"/>
+      <w:bookmarkEnd w:id="13"/>
       <w:proofErr w:type="spellEnd"/>
     </w:p>
     <w:p>
@@ -2789,11 +2974,11 @@
       <w:pPr>
         <w:pStyle w:val="Ttulo1"/>
       </w:pPr>
-      <w:bookmarkStart w:id="11" w:name="_Toc43724496"/>
+      <w:bookmarkStart w:id="14" w:name="_Toc55560876"/>
       <w:r>
         <w:t>Raspberry pi</w:t>
       </w:r>
-      <w:bookmarkEnd w:id="11"/>
+      <w:bookmarkEnd w:id="14"/>
     </w:p>
     <w:p>
       <w:pPr>
@@ -2838,11 +3023,11 @@
       <w:pPr>
         <w:pStyle w:val="Ttulo2"/>
       </w:pPr>
-      <w:bookmarkStart w:id="12" w:name="_Toc43724497"/>
+      <w:bookmarkStart w:id="15" w:name="_Toc55560877"/>
       <w:r>
         <w:t>Primer arranque</w:t>
       </w:r>
-      <w:bookmarkEnd w:id="12"/>
+      <w:bookmarkEnd w:id="15"/>
     </w:p>
     <w:p>
       <w:r>
@@ -2979,11 +3164,11 @@
       <w:pPr>
         <w:pStyle w:val="Ttulo2"/>
       </w:pPr>
-      <w:bookmarkStart w:id="13" w:name="_Toc43724498"/>
+      <w:bookmarkStart w:id="16" w:name="_Toc55560878"/>
       <w:r>
         <w:t>Datos actuales</w:t>
       </w:r>
-      <w:bookmarkEnd w:id="13"/>
+      <w:bookmarkEnd w:id="16"/>
     </w:p>
     <w:p>
       <w:pPr>
@@ -3024,21 +3209,21 @@
       <w:pPr>
         <w:pStyle w:val="Ttulo1"/>
       </w:pPr>
-      <w:bookmarkStart w:id="14" w:name="_Toc43724499"/>
+      <w:bookmarkStart w:id="17" w:name="_Toc55560879"/>
       <w:r>
         <w:t>Movimiento</w:t>
       </w:r>
-      <w:bookmarkEnd w:id="14"/>
+      <w:bookmarkEnd w:id="17"/>
     </w:p>
     <w:p>
       <w:pPr>
         <w:pStyle w:val="Ttulo2"/>
       </w:pPr>
-      <w:bookmarkStart w:id="15" w:name="_Toc43724500"/>
+      <w:bookmarkStart w:id="18" w:name="_Toc55560880"/>
       <w:r>
         <w:t>dirección servos</w:t>
       </w:r>
-      <w:bookmarkEnd w:id="15"/>
+      <w:bookmarkEnd w:id="18"/>
     </w:p>
     <w:p>
       <w:r>
@@ -3914,11 +4099,11 @@
       <w:pPr>
         <w:pStyle w:val="Ttulo2"/>
       </w:pPr>
-      <w:bookmarkStart w:id="16" w:name="_Toc43724501"/>
+      <w:bookmarkStart w:id="19" w:name="_Toc55560881"/>
       <w:r>
         <w:t>Ordenes</w:t>
       </w:r>
-      <w:bookmarkEnd w:id="16"/>
+      <w:bookmarkEnd w:id="19"/>
     </w:p>
     <w:p>
       <w:r>
@@ -4103,11 +4288,11 @@
       <w:pPr>
         <w:pStyle w:val="Ttulo1"/>
       </w:pPr>
-      <w:bookmarkStart w:id="17" w:name="_Toc43724502"/>
+      <w:bookmarkStart w:id="20" w:name="_Toc55560882"/>
       <w:r>
         <w:t>Inteligencia Artificial</w:t>
       </w:r>
-      <w:bookmarkEnd w:id="17"/>
+      <w:bookmarkEnd w:id="20"/>
     </w:p>
     <w:p>
       <w:r>
@@ -4366,11 +4551,11 @@
       <w:pPr>
         <w:pStyle w:val="Ttulo2"/>
       </w:pPr>
-      <w:bookmarkStart w:id="18" w:name="_Toc43724503"/>
+      <w:bookmarkStart w:id="21" w:name="_Toc55560883"/>
       <w:r>
         <w:t>Simulación</w:t>
       </w:r>
-      <w:bookmarkEnd w:id="18"/>
+      <w:bookmarkEnd w:id="21"/>
     </w:p>
     <w:p>
       <w:r>
@@ -4439,11 +4624,11 @@
       <w:pPr>
         <w:pStyle w:val="Ttulo1"/>
       </w:pPr>
-      <w:bookmarkStart w:id="19" w:name="_Toc43724504"/>
+      <w:bookmarkStart w:id="22" w:name="_Toc55560884"/>
       <w:r>
         <w:t>Diseño</w:t>
       </w:r>
-      <w:bookmarkEnd w:id="19"/>
+      <w:bookmarkEnd w:id="22"/>
     </w:p>
     <w:p>
       <w:r>
@@ -4454,12 +4639,12 @@
       <w:pPr>
         <w:pStyle w:val="Ttulo1"/>
       </w:pPr>
-      <w:bookmarkStart w:id="20" w:name="_Toc43724505"/>
+      <w:bookmarkStart w:id="23" w:name="_Toc55560885"/>
       <w:r>
         <w:lastRenderedPageBreak/>
         <w:t>Referencias</w:t>
       </w:r>
-      <w:bookmarkEnd w:id="20"/>
+      <w:bookmarkEnd w:id="23"/>
     </w:p>
     <w:p>
       <w:r>
@@ -5294,6 +5479,19 @@
     <w:basedOn w:val="Fuentedeprrafopredeter"/>
     <w:rsid w:val="00803936"/>
   </w:style>
+  <w:style w:type="paragraph" w:styleId="TDC3">
+    <w:name w:val="toc 3"/>
+    <w:basedOn w:val="Normal"/>
+    <w:next w:val="Normal"/>
+    <w:autoRedefine/>
+    <w:uiPriority w:val="39"/>
+    <w:unhideWhenUsed/>
+    <w:rsid w:val="00775042"/>
+    <w:pPr>
+      <w:spacing w:after="100"/>
+      <w:ind w:left="440"/>
+    </w:pPr>
+  </w:style>
 </w:styles>
 </file>
 

</xml_diff>